<commit_message>
Zakończono dodawanie obsługę wyswietlenia ramek wokół wykrytego tekstu i sposobu pobierania danych z obrazka: - oprogramowano pobieranie wszystkich danych faktury
</commit_message>
<xml_diff>
--- a/data/invoice.docx
+++ b/data/invoice.docx
@@ -476,11 +476,10 @@
           </w:p>
           <w:p>
             <w:pPr>
-              <w:jc w:val="both"/>
-              <w:rPr>
-                <w:b/>
-                <w:bCs/>
-                <w:lang w:val="en-US"/>
+              <w:rPr>
+                <w:b/>
+                <w:bCs/>
+                <w:lang w:val="en-GB"/>
               </w:rPr>
             </w:pPr>
             <w:r>
@@ -516,6 +515,38 @@
                 <w:lang w:val="en-US"/>
               </w:rPr>
               <w:t xml:space="preserve"> }}</w:t>
+            </w:r>
+            <w:r>
+              <w:rPr>
+                <w:b/>
+                <w:bCs/>
+                <w:lang w:val="en-US"/>
+              </w:rPr>
+              <w:t xml:space="preserve"> </w:t>
+            </w:r>
+            <w:r>
+              <w:rPr>
+                <w:b/>
+                <w:bCs/>
+                <w:lang w:val="en-GB"/>
+              </w:rPr>
+              <w:t>{{ doc_</w:t>
+            </w:r>
+            <w:r>
+              <w:rPr>
+                <w:b/>
+                <w:bCs/>
+                <w:lang w:val="en-GB"/>
+              </w:rPr>
+              <w:t>buyer</w:t>
+            </w:r>
+            <w:r>
+              <w:rPr>
+                <w:b/>
+                <w:bCs/>
+                <w:lang w:val="en-GB"/>
+              </w:rPr>
+              <w:t>_city }}</w:t>
             </w:r>
           </w:p>
           <w:p>

</xml_diff>